<commit_message>
Changes to Post Prod Doc
</commit_message>
<xml_diff>
--- a/210 Final Project Post-Prod.docx
+++ b/210 Final Project Post-Prod.docx
@@ -25,6 +25,18 @@
       <w:r>
         <w:t>The code is made using lists to store data and an interface that allows the user to select different options of what they want to add to the system.</w:t>
       </w:r>
+      <w:r>
+        <w:t xml:space="preserve"> The </w:t>
+      </w:r>
+      <w:r>
+        <w:t>buttons and options are accessed through a menu strip on the top of the form</w:t>
+      </w:r>
+      <w:r>
+        <w:t>. From there, depending on the option, text boxes are given to enter the</w:t>
+      </w:r>
+      <w:r>
+        <w:t xml:space="preserve"> necessary information to add to the system.</w:t>
+      </w:r>
     </w:p>
     <w:p>
       <w:pPr>
@@ -55,6 +67,32 @@
         <w:t>-Defining the requirements of the system and that needs to be viewable/searchable</w:t>
       </w:r>
     </w:p>
+    <w:p>
+      <w:r>
+        <w:t xml:space="preserve">-Creating </w:t>
+      </w:r>
+      <w:r>
+        <w:t>base layout of the menu</w:t>
+      </w:r>
+      <w:r>
+        <w:t xml:space="preserve"> strip</w:t>
+      </w:r>
+      <w:r>
+        <w:t xml:space="preserve"> and button dropdowns</w:t>
+      </w:r>
+    </w:p>
+    <w:p>
+      <w:r>
+        <w:t>-</w:t>
+      </w:r>
+      <w:r>
+        <w:t>Give code to each drop down button in the menu</w:t>
+      </w:r>
+      <w:r>
+        <w:t>strip</w:t>
+      </w:r>
+    </w:p>
+    <w:p/>
     <w:p>
       <w:pPr>
         <w:rPr>

</xml_diff>